<commit_message>
started writing kokkuvõte chapter
</commit_message>
<xml_diff>
--- a/Praktikaaruanne TA1.docx
+++ b/Praktikaaruanne TA1.docx
@@ -668,8 +668,6 @@
         </w:rPr>
         <w:t>.</w:t>
       </w:r>
-      <w:bookmarkStart w:id="1" w:name="_GoBack"/>
-      <w:bookmarkEnd w:id="1"/>
     </w:p>
     <w:p>
       <w:pPr>
@@ -1446,6 +1444,147 @@
         </w:rPr>
         <w:t>Klientidega koostöö oli üldiselt hea. Alati leidis aja kokkusaamiseks ja kliendid näitasid ka üles huvi oma lehe arendamise ja kujunduse vastu. Põhiprobleemiks kujunes klientide aeglane reageerimine meie soovidele. Näiteks ei laetud üles pilte, mida lubati või ei koostatud tekste. Pidime mõnikord helistama või meili saatma, et kliendile meelde tuletada, miks meil oleks neid vaja. Sageli jäi meie töö sellepärast ka seisma, et kunde ei olnud vajalikke andmeid või pilte meile andnud.</w:t>
       </w:r>
+    </w:p>
+    <w:p>
+      <w:pPr>
+        <w:rPr>
+          <w:rFonts w:ascii="Times New Roman" w:hAnsi="Times New Roman" w:cs="Times New Roman"/>
+          <w:sz w:val="24"/>
+          <w:szCs w:val="24"/>
+        </w:rPr>
+      </w:pPr>
+      <w:r>
+        <w:rPr>
+          <w:rFonts w:ascii="Times New Roman" w:hAnsi="Times New Roman" w:cs="Times New Roman"/>
+          <w:sz w:val="24"/>
+          <w:szCs w:val="24"/>
+        </w:rPr>
+        <w:br w:type="page"/>
+      </w:r>
+    </w:p>
+    <w:p>
+      <w:pPr>
+        <w:pStyle w:val="Heading2"/>
+        <w:rPr>
+          <w:color w:val="auto"/>
+          <w:sz w:val="28"/>
+        </w:rPr>
+      </w:pPr>
+      <w:r>
+        <w:rPr>
+          <w:color w:val="auto"/>
+          <w:sz w:val="28"/>
+        </w:rPr>
+        <w:lastRenderedPageBreak/>
+        <w:t>Kokkuvõte</w:t>
+      </w:r>
+    </w:p>
+    <w:p/>
+    <w:p>
+      <w:pPr>
+        <w:rPr>
+          <w:sz w:val="24"/>
+        </w:rPr>
+      </w:pPr>
+      <w:r>
+        <w:rPr>
+          <w:sz w:val="24"/>
+        </w:rPr>
+        <w:t>Praktika oli väga</w:t>
+      </w:r>
+      <w:r>
+        <w:rPr>
+          <w:sz w:val="24"/>
+        </w:rPr>
+        <w:t xml:space="preserve"> õpetlik. Saime arendada palju olemasolevaid oskusi ja õppisime juurde nii mõndagi uut. Töö käigus kinni</w:t>
+      </w:r>
+      <w:r>
+        <w:rPr>
+          <w:sz w:val="24"/>
+        </w:rPr>
+        <w:t>s</w:t>
+      </w:r>
+      <w:r>
+        <w:rPr>
+          <w:sz w:val="24"/>
+        </w:rPr>
+        <w:t>tasime ka koolis õpitut.</w:t>
+      </w:r>
+      <w:r>
+        <w:rPr>
+          <w:sz w:val="24"/>
+        </w:rPr>
+        <w:t xml:space="preserve"> Selleks, et me saaks tööd teha, pidime </w:t>
+      </w:r>
+      <w:r>
+        <w:rPr>
+          <w:sz w:val="24"/>
+        </w:rPr>
+        <w:t xml:space="preserve"> </w:t>
+      </w:r>
+      <w:r>
+        <w:rPr>
+          <w:sz w:val="24"/>
+        </w:rPr>
+        <w:t>õppima kasutama Xampp programmi ja koolis õpitud Githubi teadmisi arendama.</w:t>
+      </w:r>
+      <w:r>
+        <w:rPr>
+          <w:sz w:val="24"/>
+        </w:rPr>
+        <w:t>Veebilehti arendades õppisime laiemalt tundma wordpressi ja tema erinevaid teemasid. Lähemalt tutvusime Avada ja Tehmify teemadega. Lisaks kinnistasime oma CSS ja HTML oskusi veebilehtede kohandamisel. Tihti oli vaja kirjutada oma CSS või HTML koodi, et saavutada tulemus</w:t>
+      </w:r>
+      <w:r>
+        <w:rPr>
+          <w:sz w:val="24"/>
+        </w:rPr>
+        <w:t>, mis vastaks kliendi nõuetele. Selleks oli vaja ka pilditöötlemise oskust. Selleks kasutasime Photoshop programmi.</w:t>
+      </w:r>
+      <w:r>
+        <w:rPr>
+          <w:sz w:val="24"/>
+        </w:rPr>
+        <w:t xml:space="preserve"> </w:t>
+      </w:r>
+    </w:p>
+    <w:p>
+      <w:pPr>
+        <w:rPr>
+          <w:sz w:val="24"/>
+        </w:rPr>
+      </w:pPr>
+      <w:r>
+        <w:rPr>
+          <w:sz w:val="24"/>
+        </w:rPr>
+        <w:t xml:space="preserve">Lisaks IT võimekusele arendasime ka muid oskusi. Näiteks </w:t>
+      </w:r>
+      <w:r>
+        <w:rPr>
+          <w:sz w:val="24"/>
+        </w:rPr>
+        <w:t>kommunikatsiooni</w:t>
+      </w:r>
+      <w:r>
+        <w:rPr>
+          <w:sz w:val="24"/>
+        </w:rPr>
+        <w:t xml:space="preserve"> ja müügioskusi klientidega </w:t>
+      </w:r>
+      <w:r>
+        <w:rPr>
+          <w:sz w:val="24"/>
+        </w:rPr>
+        <w:t>suheldes. Kult</w:t>
+      </w:r>
+      <w:r>
+        <w:rPr>
+          <w:sz w:val="24"/>
+        </w:rPr>
+        <w:t>iveerisime ka pidlistamisoskust, kuna oli vaja saada pilte veebilehe jaoks ning ainus viis neid saada oli ise need teha.</w:t>
+      </w:r>
+      <w:bookmarkStart w:id="1" w:name="_GoBack"/>
+      <w:bookmarkEnd w:id="1"/>
     </w:p>
     <w:sectPr>
       <w:pgSz w:w="11906" w:h="16838"/>

</xml_diff>